<commit_message>
feat: random numbers article added
</commit_message>
<xml_diff>
--- a/article/Random Numbers.docx
+++ b/article/Random Numbers.docx
@@ -2955,8 +2955,6 @@
         </w:rPr>
         <w:t>Here is a table summarizing the key differences between pseudo-random and true random numbers:</w:t>
       </w:r>
-      <w:bookmarkStart w:id="1" w:name="_GoBack"/>
-      <w:bookmarkEnd w:id="1"/>
     </w:p>
     <w:tbl>
       <w:tblPr>
@@ -4167,10 +4165,149 @@
         </w:rPr>
       </w:pPr>
     </w:p>
+    <w:p>
+      <w:pPr>
+        <w:keepNext w:val="0"/>
+        <w:keepLines w:val="0"/>
+        <w:pageBreakBefore w:val="0"/>
+        <w:widowControl/>
+        <w:spacing w:after="200" w:line="276" w:lineRule="auto"/>
+        <w:ind w:left="0" w:firstLine="0"/>
+        <w:jc w:val="center"/>
+        <w:rPr>
+          <w:rFonts w:hint="default" w:ascii="Times New Roman" w:hAnsi="Times New Roman" w:eastAsia="Times New Roman" w:cs="Times New Roman"/>
+          <w:b/>
+          <w:bCs/>
+          <w:i w:val="0"/>
+          <w:sz w:val="28"/>
+          <w:szCs w:val="28"/>
+        </w:rPr>
+      </w:pPr>
+      <w:r>
+        <w:rPr>
+          <w:rFonts w:hint="default" w:ascii="Times New Roman" w:hAnsi="Times New Roman" w:eastAsia="Times New Roman" w:cs="Times New Roman"/>
+          <w:b/>
+          <w:bCs/>
+          <w:i w:val="0"/>
+          <w:sz w:val="28"/>
+          <w:szCs w:val="28"/>
+        </w:rPr>
+        <w:t>References</w:t>
+      </w:r>
+    </w:p>
+    <w:p>
+      <w:pPr>
+        <w:keepNext w:val="0"/>
+        <w:keepLines w:val="0"/>
+        <w:pageBreakBefore w:val="0"/>
+        <w:widowControl/>
+        <w:numPr>
+          <w:ilvl w:val="0"/>
+          <w:numId w:val="13"/>
+        </w:numPr>
+        <w:spacing w:after="200" w:line="276" w:lineRule="auto"/>
+        <w:ind w:left="425" w:leftChars="0" w:hanging="425" w:firstLineChars="0"/>
+        <w:jc w:val="both"/>
+        <w:rPr>
+          <w:rFonts w:hint="default" w:ascii="Times New Roman" w:hAnsi="Times New Roman" w:eastAsia="Times New Roman" w:cs="Times New Roman"/>
+          <w:b w:val="0"/>
+          <w:bCs w:val="0"/>
+          <w:i w:val="0"/>
+          <w:sz w:val="28"/>
+          <w:szCs w:val="28"/>
+          <w:lang w:val="en"/>
+        </w:rPr>
+      </w:pPr>
+      <w:r>
+        <w:rPr>
+          <w:rFonts w:hint="default" w:ascii="Times New Roman" w:hAnsi="Times New Roman" w:eastAsia="Times New Roman" w:cs="Times New Roman"/>
+          <w:b w:val="0"/>
+          <w:bCs w:val="0"/>
+          <w:i w:val="0"/>
+          <w:sz w:val="28"/>
+          <w:szCs w:val="28"/>
+          <w:lang w:val="en"/>
+        </w:rPr>
+        <w:t>Vikas Pareek, Ankur Rathi, Divyanjali Sharma. Pseudo Random Number Generation. LAP LAMBERT Academic Publishing - 2013.</w:t>
+      </w:r>
+    </w:p>
+    <w:p>
+      <w:pPr>
+        <w:keepNext w:val="0"/>
+        <w:keepLines w:val="0"/>
+        <w:pageBreakBefore w:val="0"/>
+        <w:widowControl/>
+        <w:numPr>
+          <w:ilvl w:val="0"/>
+          <w:numId w:val="13"/>
+        </w:numPr>
+        <w:spacing w:after="200" w:line="276" w:lineRule="auto"/>
+        <w:ind w:left="425" w:leftChars="0" w:hanging="425" w:firstLineChars="0"/>
+        <w:jc w:val="both"/>
+        <w:rPr>
+          <w:rFonts w:hint="default" w:ascii="Times New Roman" w:hAnsi="Times New Roman" w:eastAsia="Times New Roman" w:cs="Times New Roman"/>
+          <w:b w:val="0"/>
+          <w:bCs w:val="0"/>
+          <w:i w:val="0"/>
+          <w:sz w:val="28"/>
+          <w:szCs w:val="28"/>
+          <w:lang w:val="en"/>
+        </w:rPr>
+      </w:pPr>
+      <w:r>
+        <w:rPr>
+          <w:rFonts w:hint="default" w:ascii="Times New Roman" w:hAnsi="Times New Roman" w:eastAsia="Times New Roman" w:cs="Times New Roman"/>
+          <w:b w:val="0"/>
+          <w:bCs w:val="0"/>
+          <w:i w:val="0"/>
+          <w:sz w:val="28"/>
+          <w:szCs w:val="28"/>
+          <w:lang w:val="en"/>
+        </w:rPr>
+        <w:t>David Johnston. Random Number Generators - Principles and Practices. Walter de Gruyter - 2018.</w:t>
+      </w:r>
+    </w:p>
+    <w:p>
+      <w:pPr>
+        <w:keepNext w:val="0"/>
+        <w:keepLines w:val="0"/>
+        <w:pageBreakBefore w:val="0"/>
+        <w:widowControl/>
+        <w:numPr>
+          <w:ilvl w:val="0"/>
+          <w:numId w:val="13"/>
+        </w:numPr>
+        <w:spacing w:after="200" w:line="276" w:lineRule="auto"/>
+        <w:ind w:left="425" w:leftChars="0" w:hanging="425" w:firstLineChars="0"/>
+        <w:jc w:val="both"/>
+        <w:rPr>
+          <w:rFonts w:hint="default" w:ascii="Times New Roman" w:hAnsi="Times New Roman" w:eastAsia="Times New Roman" w:cs="Times New Roman"/>
+          <w:b w:val="0"/>
+          <w:bCs w:val="0"/>
+          <w:i w:val="0"/>
+          <w:sz w:val="28"/>
+          <w:szCs w:val="28"/>
+          <w:lang w:val="en"/>
+        </w:rPr>
+      </w:pPr>
+      <w:r>
+        <w:rPr>
+          <w:rFonts w:hint="default" w:ascii="Times New Roman" w:hAnsi="Times New Roman" w:eastAsia="Times New Roman" w:cs="Times New Roman"/>
+          <w:b w:val="0"/>
+          <w:bCs w:val="0"/>
+          <w:i w:val="0"/>
+          <w:sz w:val="28"/>
+          <w:szCs w:val="28"/>
+          <w:lang w:val="en"/>
+        </w:rPr>
+        <w:t>Jos Thijssen. Random number generators. Cambridge University Press - 2007</w:t>
+      </w:r>
+      <w:bookmarkStart w:id="1" w:name="_GoBack"/>
+      <w:bookmarkEnd w:id="1"/>
+    </w:p>
     <w:sectPr>
       <w:pgSz w:w="11906" w:h="16838"/>
       <w:pgMar w:top="1080" w:right="1080" w:bottom="1080" w:left="1440" w:header="720" w:footer="720" w:gutter="0"/>
-      <w:paperSrc/>
       <w:pgNumType w:start="1"/>
       <w:cols w:space="0" w:num="1"/>
       <w:rtlGutter w:val="0"/>
@@ -4382,6 +4519,26 @@
     </w:lvl>
   </w:abstractNum>
   <w:abstractNum w:abstractNumId="2">
+    <w:nsid w:val="EFFC34E8"/>
+    <w:multiLevelType w:val="singleLevel"/>
+    <w:tmpl w:val="EFFC34E8"/>
+    <w:lvl w:ilvl="0" w:tentative="0">
+      <w:start w:val="1"/>
+      <w:numFmt w:val="decimal"/>
+      <w:lvlText w:val="%1."/>
+      <w:lvlJc w:val="left"/>
+      <w:pPr>
+        <w:tabs>
+          <w:tab w:val="left" w:pos="425"/>
+        </w:tabs>
+        <w:ind w:left="425" w:leftChars="0" w:hanging="425" w:firstLineChars="0"/>
+      </w:pPr>
+      <w:rPr>
+        <w:rFonts w:hint="default"/>
+      </w:rPr>
+    </w:lvl>
+  </w:abstractNum>
+  <w:abstractNum w:abstractNumId="3">
     <w:nsid w:val="EFFE3CF2"/>
     <w:multiLevelType w:val="multilevel"/>
     <w:tmpl w:val="EFFE3CF2"/>
@@ -4470,7 +4627,7 @@
       </w:pPr>
     </w:lvl>
   </w:abstractNum>
-  <w:abstractNum w:abstractNumId="3">
+  <w:abstractNum w:abstractNumId="4">
     <w:nsid w:val="F6FE9A81"/>
     <w:multiLevelType w:val="multilevel"/>
     <w:tmpl w:val="F6FE9A81"/>
@@ -4583,7 +4740,7 @@
       </w:rPr>
     </w:lvl>
   </w:abstractNum>
-  <w:abstractNum w:abstractNumId="4">
+  <w:abstractNum w:abstractNumId="5">
     <w:nsid w:val="FA5E733F"/>
     <w:multiLevelType w:val="multilevel"/>
     <w:tmpl w:val="FA5E733F"/>
@@ -4672,7 +4829,7 @@
       </w:pPr>
     </w:lvl>
   </w:abstractNum>
-  <w:abstractNum w:abstractNumId="5">
+  <w:abstractNum w:abstractNumId="6">
     <w:nsid w:val="FB3F9328"/>
     <w:multiLevelType w:val="multilevel"/>
     <w:tmpl w:val="FB3F9328"/>
@@ -4785,7 +4942,7 @@
       </w:rPr>
     </w:lvl>
   </w:abstractNum>
-  <w:abstractNum w:abstractNumId="6">
+  <w:abstractNum w:abstractNumId="7">
     <w:nsid w:val="FD842DE9"/>
     <w:multiLevelType w:val="multilevel"/>
     <w:tmpl w:val="FD842DE9"/>
@@ -4898,7 +5055,7 @@
       </w:rPr>
     </w:lvl>
   </w:abstractNum>
-  <w:abstractNum w:abstractNumId="7">
+  <w:abstractNum w:abstractNumId="8">
     <w:nsid w:val="FF6A105B"/>
     <w:multiLevelType w:val="multilevel"/>
     <w:tmpl w:val="FF6A105B"/>
@@ -5011,7 +5168,7 @@
       </w:rPr>
     </w:lvl>
   </w:abstractNum>
-  <w:abstractNum w:abstractNumId="8">
+  <w:abstractNum w:abstractNumId="9">
     <w:nsid w:val="FFAAF54E"/>
     <w:multiLevelType w:val="multilevel"/>
     <w:tmpl w:val="FFAAF54E"/>
@@ -5124,7 +5281,7 @@
       </w:rPr>
     </w:lvl>
   </w:abstractNum>
-  <w:abstractNum w:abstractNumId="9">
+  <w:abstractNum w:abstractNumId="10">
     <w:nsid w:val="29EC7A79"/>
     <w:multiLevelType w:val="multilevel"/>
     <w:tmpl w:val="29EC7A79"/>
@@ -5237,7 +5394,7 @@
       </w:rPr>
     </w:lvl>
   </w:abstractNum>
-  <w:abstractNum w:abstractNumId="10">
+  <w:abstractNum w:abstractNumId="11">
     <w:nsid w:val="49D5435C"/>
     <w:multiLevelType w:val="multilevel"/>
     <w:tmpl w:val="49D5435C"/>
@@ -5350,7 +5507,7 @@
       </w:rPr>
     </w:lvl>
   </w:abstractNum>
-  <w:abstractNum w:abstractNumId="11">
+  <w:abstractNum w:abstractNumId="12">
     <w:nsid w:val="67B8BD19"/>
     <w:multiLevelType w:val="multilevel"/>
     <w:tmpl w:val="67B8BD19"/>
@@ -5464,39 +5621,42 @@
     </w:lvl>
   </w:abstractNum>
   <w:num w:numId="1">
-    <w:abstractNumId w:val="5"/>
+    <w:abstractNumId w:val="6"/>
   </w:num>
   <w:num w:numId="2">
-    <w:abstractNumId w:val="9"/>
+    <w:abstractNumId w:val="10"/>
   </w:num>
   <w:num w:numId="3">
-    <w:abstractNumId w:val="10"/>
+    <w:abstractNumId w:val="11"/>
   </w:num>
   <w:num w:numId="4">
-    <w:abstractNumId w:val="3"/>
+    <w:abstractNumId w:val="4"/>
   </w:num>
   <w:num w:numId="5">
-    <w:abstractNumId w:val="7"/>
+    <w:abstractNumId w:val="8"/>
   </w:num>
   <w:num w:numId="6">
-    <w:abstractNumId w:val="8"/>
+    <w:abstractNumId w:val="9"/>
   </w:num>
   <w:num w:numId="7">
     <w:abstractNumId w:val="1"/>
   </w:num>
   <w:num w:numId="8">
-    <w:abstractNumId w:val="4"/>
+    <w:abstractNumId w:val="5"/>
   </w:num>
   <w:num w:numId="9">
     <w:abstractNumId w:val="0"/>
   </w:num>
   <w:num w:numId="10">
-    <w:abstractNumId w:val="6"/>
+    <w:abstractNumId w:val="7"/>
   </w:num>
   <w:num w:numId="11">
-    <w:abstractNumId w:val="11"/>
+    <w:abstractNumId w:val="12"/>
   </w:num>
   <w:num w:numId="12">
+    <w:abstractNumId w:val="3"/>
+  </w:num>
+  <w:num w:numId="13">
     <w:abstractNumId w:val="2"/>
   </w:num>
 </w:numbering>
@@ -5507,7 +5667,7 @@
   <w:docDefaults>
     <w:rPrDefault>
       <w:rPr>
-        <w:rFonts w:ascii="Calibri" w:hAnsi="Calibri" w:eastAsia="Calibri" w:cs="Calibri"/>
+        <w:rFonts w:ascii="Times New Roman" w:hAnsi="Times New Roman" w:eastAsia="宋体" w:cs="Times New Roman"/>
       </w:rPr>
     </w:rPrDefault>
   </w:docDefaults>
@@ -5577,7 +5737,7 @@
     <w:lsdException w:qFormat="1" w:unhideWhenUsed="0" w:uiPriority="0" w:semiHidden="0" w:name="Title"/>
     <w:lsdException w:unhideWhenUsed="0" w:uiPriority="0" w:semiHidden="0" w:name="Closing"/>
     <w:lsdException w:unhideWhenUsed="0" w:uiPriority="0" w:semiHidden="0" w:name="Signature"/>
-    <w:lsdException w:unhideWhenUsed="0" w:uiPriority="0" w:name="Default Paragraph Font"/>
+    <w:lsdException w:qFormat="1" w:unhideWhenUsed="0" w:uiPriority="0" w:name="Default Paragraph Font"/>
     <w:lsdException w:unhideWhenUsed="0" w:uiPriority="0" w:semiHidden="0" w:name="Body Text"/>
     <w:lsdException w:unhideWhenUsed="0" w:uiPriority="0" w:semiHidden="0" w:name="Body Text Indent"/>
     <w:lsdException w:unhideWhenUsed="0" w:uiPriority="0" w:semiHidden="0" w:name="List Continue"/>
@@ -5615,7 +5775,7 @@
     <w:lsdException w:unhideWhenUsed="0" w:uiPriority="0" w:semiHidden="0" w:name="HTML Sample"/>
     <w:lsdException w:unhideWhenUsed="0" w:uiPriority="0" w:semiHidden="0" w:name="HTML Typewriter"/>
     <w:lsdException w:unhideWhenUsed="0" w:uiPriority="0" w:semiHidden="0" w:name="HTML Variable"/>
-    <w:lsdException w:unhideWhenUsed="0" w:uiPriority="0" w:name="Normal Table"/>
+    <w:lsdException w:qFormat="1" w:unhideWhenUsed="0" w:uiPriority="0" w:name="Normal Table"/>
     <w:lsdException w:unhideWhenUsed="0" w:uiPriority="0" w:semiHidden="0" w:name="annotation subject"/>
     <w:lsdException w:unhideWhenUsed="0" w:uiPriority="0" w:semiHidden="0" w:name="Table Simple 1"/>
     <w:lsdException w:unhideWhenUsed="0" w:uiPriority="0" w:semiHidden="0" w:name="Table Simple 2"/>
@@ -5881,11 +6041,13 @@
   <w:style w:type="character" w:default="1" w:styleId="8">
     <w:name w:val="Default Paragraph Font"/>
     <w:semiHidden/>
+    <w:qFormat/>
     <w:uiPriority w:val="0"/>
   </w:style>
   <w:style w:type="table" w:default="1" w:styleId="9">
     <w:name w:val="Normal Table"/>
     <w:semiHidden/>
+    <w:qFormat/>
     <w:uiPriority w:val="0"/>
     <w:tblPr>
       <w:tblCellMar>

</xml_diff>